<commit_message>
POS secret message :-)
</commit_message>
<xml_diff>
--- a/pos-komunikace.docx
+++ b/pos-komunikace.docx
@@ -663,12 +663,7 @@
           </w:tcPr>
           <w:p>
             <w:r>
-              <w:t>pří</w:t>
-            </w:r>
-            <w:bookmarkStart w:id="0" w:name="_GoBack"/>
-            <w:bookmarkEnd w:id="0"/>
-            <w:r>
-              <w:t>stup k mediu, sestavování rámců</w:t>
+              <w:t>přístup k mediu, sestavování rámců</w:t>
             </w:r>
           </w:p>
         </w:tc>
@@ -1564,7 +1559,19 @@
               <w:rPr>
                 <w:rStyle w:val="popisekChar"/>
               </w:rPr>
-              <w:t xml:space="preserve">src a dest </w:t>
+              <w:t xml:space="preserve">src a </w:t>
+            </w:r>
+            <w:r>
+              <w:rPr>
+                <w:rStyle w:val="popisekChar"/>
+              </w:rPr>
+              <w:t xml:space="preserve">6 B </w:t>
+            </w:r>
+            <w:r>
+              <w:rPr>
+                <w:rStyle w:val="popisekChar"/>
+              </w:rPr>
+              <w:t xml:space="preserve">dest </w:t>
             </w:r>
             <w:r>
               <w:rPr>
@@ -1648,19 +1655,24 @@
           </w:tcPr>
           <w:p>
             <w:r>
-              <w:t>bity 0100001010101111110101010101111110101011001010111111111110111101111000001</w:t>
-            </w:r>
-            <w:r>
-              <w:t>1100</w:t>
-            </w:r>
-            <w:r>
-              <w:t>0001111000</w:t>
-            </w:r>
-            <w:r>
-              <w:t>000</w:t>
-            </w:r>
-            <w:r>
-              <w:t>1100101…</w:t>
+              <w:t>b</w:t>
+            </w:r>
+            <w:r>
+              <w:t>ity</w:t>
+            </w:r>
+            <w:r>
+              <w:t xml:space="preserve"> </w:t>
+            </w:r>
+            <w:r>
+              <w:t>01010000010011</w:t>
+            </w:r>
+            <w:bookmarkStart w:id="0" w:name="_GoBack"/>
+            <w:bookmarkEnd w:id="0"/>
+            <w:r>
+              <w:t>11010100110010000001101001011100110010000001100111011011110110111101100100</w:t>
+            </w:r>
+            <w:r>
+              <w:t>…</w:t>
             </w:r>
           </w:p>
         </w:tc>
@@ -4079,7 +4091,7 @@
 </file>
 
 <file path=customXml/itemProps1.xml><?xml version="1.0" encoding="utf-8"?>
-<ds:datastoreItem xmlns:ds="http://schemas.openxmlformats.org/officeDocument/2006/customXml" ds:itemID="{4B2C0C86-1AD2-4276-ADE7-79C780F84376}">
+<ds:datastoreItem xmlns:ds="http://schemas.openxmlformats.org/officeDocument/2006/customXml" ds:itemID="{188479AC-FB77-4B18-98EE-D47758BBF319}">
   <ds:schemaRefs>
     <ds:schemaRef ds:uri="http://schemas.openxmlformats.org/officeDocument/2006/bibliography"/>
   </ds:schemaRefs>

</xml_diff>